<commit_message>
[*] Reduced size of desdocs. [+] SHLevel and related testes. [+] All core classes were integrated into SHLevelState [*] Game class diagram.
git-svn-id: https://stones-of-history.googlecode.com/svn/trunk@20 b0254ced-330c-0dec-da0f-e037925fdce8
</commit_message>
<xml_diff>
--- a/docs/desdoc_en.docx
+++ b/docs/desdoc_en.docx
@@ -3176,9 +3176,9 @@
         </w:rPr>
         <w:drawing>
           <wp:inline distT="0" distB="0" distL="0" distR="0">
-            <wp:extent cx="5676900" cy="4572000"/>
+            <wp:extent cx="5715000" cy="4610100"/>
             <wp:effectExtent l="19050" t="0" r="0" b="0"/>
-            <wp:docPr id="51" name="Рисунок 51"/>
+            <wp:docPr id="1" name="Рисунок 6" descr="D:\Documents\breakout\wiki\images\desdoc\bricks_of_egypt.jpg"/>
             <wp:cNvGraphicFramePr>
               <a:graphicFrameLocks xmlns:a="http://schemas.openxmlformats.org/drawingml/2006/main" noChangeAspect="1"/>
             </wp:cNvGraphicFramePr>
@@ -3186,13 +3186,14 @@
               <a:graphicData uri="http://schemas.openxmlformats.org/drawingml/2006/picture">
                 <pic:pic xmlns:pic="http://schemas.openxmlformats.org/drawingml/2006/picture">
                   <pic:nvPicPr>
-                    <pic:cNvPr id="0" name="Picture 51"/>
+                    <pic:cNvPr id="0" name="Picture 6" descr="D:\Documents\breakout\wiki\images\desdoc\bricks_of_egypt.jpg"/>
                     <pic:cNvPicPr>
                       <a:picLocks noChangeAspect="1" noChangeArrowheads="1"/>
                     </pic:cNvPicPr>
                   </pic:nvPicPr>
                   <pic:blipFill>
                     <a:blip r:embed="rId12"/>
+                    <a:srcRect/>
                     <a:stretch>
                       <a:fillRect/>
                     </a:stretch>
@@ -3200,7 +3201,7 @@
                   <pic:spPr bwMode="auto">
                     <a:xfrm>
                       <a:off x="0" y="0"/>
-                      <a:ext cx="5676900" cy="4572000"/>
+                      <a:ext cx="5715000" cy="4610100"/>
                     </a:xfrm>
                     <a:prstGeom prst="rect">
                       <a:avLst/>
@@ -3221,12 +3222,6 @@
       </w:r>
     </w:p>
     <w:p>
-      <w:pPr>
-        <w:pStyle w:val="a3"/>
-        <w:rPr>
-          <w:lang w:val="uk-UA"/>
-        </w:rPr>
-      </w:pPr>
       <w:r>
         <w:rPr>
           <w:noProof/>
@@ -3234,9 +3229,9 @@
         <w:lastRenderedPageBreak/>
         <w:drawing>
           <wp:inline distT="0" distB="0" distL="0" distR="0">
-            <wp:extent cx="5676900" cy="4572000"/>
+            <wp:extent cx="5715000" cy="4610100"/>
             <wp:effectExtent l="19050" t="0" r="0" b="0"/>
-            <wp:docPr id="48" name="Рисунок 48"/>
+            <wp:docPr id="2" name="Рисунок 7" descr="D:\Documents\breakout\wiki\images\desdoc\bricks_of_atlantis.jpg"/>
             <wp:cNvGraphicFramePr>
               <a:graphicFrameLocks xmlns:a="http://schemas.openxmlformats.org/drawingml/2006/main" noChangeAspect="1"/>
             </wp:cNvGraphicFramePr>
@@ -3244,7 +3239,7 @@
               <a:graphicData uri="http://schemas.openxmlformats.org/drawingml/2006/picture">
                 <pic:pic xmlns:pic="http://schemas.openxmlformats.org/drawingml/2006/picture">
                   <pic:nvPicPr>
-                    <pic:cNvPr id="0" name="Picture 48"/>
+                    <pic:cNvPr id="0" name="Picture 7" descr="D:\Documents\breakout\wiki\images\desdoc\bricks_of_atlantis.jpg"/>
                     <pic:cNvPicPr>
                       <a:picLocks noChangeAspect="1" noChangeArrowheads="1"/>
                     </pic:cNvPicPr>
@@ -3259,7 +3254,7 @@
                   <pic:spPr bwMode="auto">
                     <a:xfrm>
                       <a:off x="0" y="0"/>
-                      <a:ext cx="5676900" cy="4572000"/>
+                      <a:ext cx="5715000" cy="4610100"/>
                     </a:xfrm>
                     <a:prstGeom prst="rect">
                       <a:avLst/>
@@ -3280,11 +3275,6 @@
       </w:r>
     </w:p>
     <w:p>
-      <w:pPr>
-        <w:rPr>
-          <w:lang w:val="uk-UA"/>
-        </w:rPr>
-      </w:pPr>
       <w:r>
         <w:rPr>
           <w:noProof/>
@@ -3292,9 +3282,9 @@
         <w:lastRenderedPageBreak/>
         <w:drawing>
           <wp:inline distT="0" distB="0" distL="0" distR="0">
-            <wp:extent cx="5676900" cy="4572000"/>
+            <wp:extent cx="5715000" cy="4610100"/>
             <wp:effectExtent l="19050" t="0" r="0" b="0"/>
-            <wp:docPr id="45" name="Рисунок 45"/>
+            <wp:docPr id="3" name="Рисунок 8" descr="D:\Documents\breakout\wiki\images\desdoc\bricks_of_camelot.jpg"/>
             <wp:cNvGraphicFramePr>
               <a:graphicFrameLocks xmlns:a="http://schemas.openxmlformats.org/drawingml/2006/main" noChangeAspect="1"/>
             </wp:cNvGraphicFramePr>
@@ -3302,7 +3292,7 @@
               <a:graphicData uri="http://schemas.openxmlformats.org/drawingml/2006/picture">
                 <pic:pic xmlns:pic="http://schemas.openxmlformats.org/drawingml/2006/picture">
                   <pic:nvPicPr>
-                    <pic:cNvPr id="0" name="Picture 45"/>
+                    <pic:cNvPr id="0" name="Picture 8" descr="D:\Documents\breakout\wiki\images\desdoc\bricks_of_camelot.jpg"/>
                     <pic:cNvPicPr>
                       <a:picLocks noChangeAspect="1" noChangeArrowheads="1"/>
                     </pic:cNvPicPr>
@@ -3317,7 +3307,7 @@
                   <pic:spPr bwMode="auto">
                     <a:xfrm>
                       <a:off x="0" y="0"/>
-                      <a:ext cx="5676900" cy="4572000"/>
+                      <a:ext cx="5715000" cy="4610100"/>
                     </a:xfrm>
                     <a:prstGeom prst="rect">
                       <a:avLst/>
@@ -3349,121 +3339,6 @@
           <w:lang w:val="uk-UA"/>
         </w:rPr>
       </w:pPr>
-      <w:proofErr w:type="spellStart"/>
-      <w:r>
-        <w:rPr>
-          <w:b/>
-        </w:rPr>
-        <w:t>Ballistik</w:t>
-      </w:r>
-      <w:proofErr w:type="spellEnd"/>
-      <w:r>
-        <w:rPr>
-          <w:b/>
-        </w:rPr>
-        <w:t xml:space="preserve"> </w:t>
-      </w:r>
-      <w:r>
-        <w:rPr>
-          <w:lang w:val="uk-UA"/>
-        </w:rPr>
-        <w:t xml:space="preserve">– </w:t>
-      </w:r>
-      <w:r>
-        <w:t>3D graphics</w:t>
-      </w:r>
-      <w:r>
-        <w:rPr>
-          <w:lang w:val="uk-UA"/>
-        </w:rPr>
-        <w:t>. (</w:t>
-      </w:r>
-      <w:r>
-        <w:rPr>
-          <w:lang w:val="uk-UA"/>
-        </w:rPr>
-        <w:t>http://games.skunkstudios.com/games/ballistik/</w:t>
-      </w:r>
-      <w:r>
-        <w:rPr>
-          <w:lang w:val="uk-UA"/>
-        </w:rPr>
-        <w:t>)</w:t>
-      </w:r>
-    </w:p>
-    <w:p>
-      <w:pPr>
-        <w:pStyle w:val="a3"/>
-        <w:rPr>
-          <w:b/>
-          <w:lang w:val="uk-UA"/>
-        </w:rPr>
-      </w:pPr>
-      <w:r>
-        <w:rPr>
-          <w:b/>
-          <w:noProof/>
-        </w:rPr>
-        <w:lastRenderedPageBreak/>
-        <w:drawing>
-          <wp:inline distT="0" distB="0" distL="0" distR="0">
-            <wp:extent cx="5676900" cy="4572000"/>
-            <wp:effectExtent l="19050" t="0" r="0" b="0"/>
-            <wp:docPr id="54" name="Рисунок 54"/>
-            <wp:cNvGraphicFramePr>
-              <a:graphicFrameLocks xmlns:a="http://schemas.openxmlformats.org/drawingml/2006/main" noChangeAspect="1"/>
-            </wp:cNvGraphicFramePr>
-            <a:graphic xmlns:a="http://schemas.openxmlformats.org/drawingml/2006/main">
-              <a:graphicData uri="http://schemas.openxmlformats.org/drawingml/2006/picture">
-                <pic:pic xmlns:pic="http://schemas.openxmlformats.org/drawingml/2006/picture">
-                  <pic:nvPicPr>
-                    <pic:cNvPr id="0" name="Picture 54"/>
-                    <pic:cNvPicPr>
-                      <a:picLocks noChangeAspect="1" noChangeArrowheads="1"/>
-                    </pic:cNvPicPr>
-                  </pic:nvPicPr>
-                  <pic:blipFill>
-                    <a:blip r:embed="rId15"/>
-                    <a:srcRect/>
-                    <a:stretch>
-                      <a:fillRect/>
-                    </a:stretch>
-                  </pic:blipFill>
-                  <pic:spPr bwMode="auto">
-                    <a:xfrm>
-                      <a:off x="0" y="0"/>
-                      <a:ext cx="5676900" cy="4572000"/>
-                    </a:xfrm>
-                    <a:prstGeom prst="rect">
-                      <a:avLst/>
-                    </a:prstGeom>
-                    <a:noFill/>
-                    <a:ln w="9525">
-                      <a:noFill/>
-                      <a:miter lim="800000"/>
-                      <a:headEnd/>
-                      <a:tailEnd/>
-                    </a:ln>
-                  </pic:spPr>
-                </pic:pic>
-              </a:graphicData>
-            </a:graphic>
-          </wp:inline>
-        </w:drawing>
-      </w:r>
-    </w:p>
-    <w:p>
-      <w:pPr>
-        <w:pStyle w:val="a3"/>
-        <w:numPr>
-          <w:ilvl w:val="0"/>
-          <w:numId w:val="4"/>
-        </w:numPr>
-        <w:rPr>
-          <w:b/>
-          <w:lang w:val="uk-UA"/>
-        </w:rPr>
-      </w:pPr>
       <w:r>
         <w:rPr>
           <w:b/>
@@ -3593,7 +3468,7 @@
         </w:rPr>
         <w:t>(</w:t>
       </w:r>
-      <w:hyperlink r:id="rId16" w:history="1">
+      <w:hyperlink r:id="rId15" w:history="1">
         <w:r>
           <w:rPr>
             <w:rStyle w:val="a4"/>
@@ -3689,9 +3564,9 @@
         </w:rPr>
         <w:drawing>
           <wp:inline distT="0" distB="0" distL="0" distR="0">
-            <wp:extent cx="5676900" cy="4572000"/>
+            <wp:extent cx="5715000" cy="4610100"/>
             <wp:effectExtent l="19050" t="0" r="0" b="0"/>
-            <wp:docPr id="42" name="Рисунок 42"/>
+            <wp:docPr id="4" name="Рисунок 9" descr="D:\Documents\breakout\wiki\images\desdoc\magic_ball_3.jpg"/>
             <wp:cNvGraphicFramePr>
               <a:graphicFrameLocks xmlns:a="http://schemas.openxmlformats.org/drawingml/2006/main" noChangeAspect="1"/>
             </wp:cNvGraphicFramePr>
@@ -3699,13 +3574,13 @@
               <a:graphicData uri="http://schemas.openxmlformats.org/drawingml/2006/picture">
                 <pic:pic xmlns:pic="http://schemas.openxmlformats.org/drawingml/2006/picture">
                   <pic:nvPicPr>
-                    <pic:cNvPr id="0" name="Picture 42"/>
+                    <pic:cNvPr id="0" name="Picture 9" descr="D:\Documents\breakout\wiki\images\desdoc\magic_ball_3.jpg"/>
                     <pic:cNvPicPr>
                       <a:picLocks noChangeAspect="1" noChangeArrowheads="1"/>
                     </pic:cNvPicPr>
                   </pic:nvPicPr>
                   <pic:blipFill>
-                    <a:blip r:embed="rId17"/>
+                    <a:blip r:embed="rId16"/>
                     <a:srcRect/>
                     <a:stretch>
                       <a:fillRect/>
@@ -3714,7 +3589,7 @@
                   <pic:spPr bwMode="auto">
                     <a:xfrm>
                       <a:off x="0" y="0"/>
-                      <a:ext cx="5676900" cy="4572000"/>
+                      <a:ext cx="5715000" cy="4610100"/>
                     </a:xfrm>
                     <a:prstGeom prst="rect">
                       <a:avLst/>
@@ -3739,7 +3614,6 @@
         <w:pStyle w:val="a3"/>
         <w:rPr>
           <w:b/>
-          <w:lang w:val="uk-UA"/>
         </w:rPr>
       </w:pPr>
       <w:r>
@@ -3750,9 +3624,9 @@
         <w:lastRenderedPageBreak/>
         <w:drawing>
           <wp:inline distT="0" distB="0" distL="0" distR="0">
-            <wp:extent cx="5676900" cy="4572000"/>
+            <wp:extent cx="5715000" cy="4610100"/>
             <wp:effectExtent l="19050" t="0" r="0" b="0"/>
-            <wp:docPr id="57" name="Рисунок 57"/>
+            <wp:docPr id="5" name="Рисунок 10" descr="D:\Documents\breakout\wiki\images\desdoc\magic_ball_3_1.jpg"/>
             <wp:cNvGraphicFramePr>
               <a:graphicFrameLocks xmlns:a="http://schemas.openxmlformats.org/drawingml/2006/main" noChangeAspect="1"/>
             </wp:cNvGraphicFramePr>
@@ -3760,7 +3634,104 @@
               <a:graphicData uri="http://schemas.openxmlformats.org/drawingml/2006/picture">
                 <pic:pic xmlns:pic="http://schemas.openxmlformats.org/drawingml/2006/picture">
                   <pic:nvPicPr>
-                    <pic:cNvPr id="0" name="Picture 57"/>
+                    <pic:cNvPr id="0" name="Picture 10" descr="D:\Documents\breakout\wiki\images\desdoc\magic_ball_3_1.jpg"/>
+                    <pic:cNvPicPr>
+                      <a:picLocks noChangeAspect="1" noChangeArrowheads="1"/>
+                    </pic:cNvPicPr>
+                  </pic:nvPicPr>
+                  <pic:blipFill>
+                    <a:blip r:embed="rId17"/>
+                    <a:srcRect/>
+                    <a:stretch>
+                      <a:fillRect/>
+                    </a:stretch>
+                  </pic:blipFill>
+                  <pic:spPr bwMode="auto">
+                    <a:xfrm>
+                      <a:off x="0" y="0"/>
+                      <a:ext cx="5715000" cy="4610100"/>
+                    </a:xfrm>
+                    <a:prstGeom prst="rect">
+                      <a:avLst/>
+                    </a:prstGeom>
+                    <a:noFill/>
+                    <a:ln w="9525">
+                      <a:noFill/>
+                      <a:miter lim="800000"/>
+                      <a:headEnd/>
+                      <a:tailEnd/>
+                    </a:ln>
+                  </pic:spPr>
+                </pic:pic>
+              </a:graphicData>
+            </a:graphic>
+          </wp:inline>
+        </w:drawing>
+      </w:r>
+    </w:p>
+    <w:p>
+      <w:pPr>
+        <w:pStyle w:val="a3"/>
+        <w:rPr>
+          <w:b/>
+        </w:rPr>
+      </w:pPr>
+    </w:p>
+    <w:p>
+      <w:pPr>
+        <w:pStyle w:val="a3"/>
+        <w:numPr>
+          <w:ilvl w:val="0"/>
+          <w:numId w:val="4"/>
+        </w:numPr>
+        <w:rPr>
+          <w:b/>
+        </w:rPr>
+      </w:pPr>
+      <w:r>
+        <w:rPr>
+          <w:b/>
+        </w:rPr>
+        <w:t xml:space="preserve">Boom Voyage. </w:t>
+      </w:r>
+      <w:r>
+        <w:t>Epoch changing during quest</w:t>
+      </w:r>
+      <w:r>
+        <w:t xml:space="preserve"> (</w:t>
+      </w:r>
+      <w:r>
+        <w:t>http://www.kraisoft.com/arcade-games/boom-voyage/</w:t>
+      </w:r>
+      <w:r>
+        <w:t>)</w:t>
+      </w:r>
+    </w:p>
+    <w:p>
+      <w:pPr>
+        <w:rPr>
+          <w:b/>
+        </w:rPr>
+      </w:pPr>
+      <w:r>
+        <w:rPr>
+          <w:b/>
+          <w:noProof/>
+        </w:rPr>
+        <w:lastRenderedPageBreak/>
+        <w:drawing>
+          <wp:inline distT="0" distB="0" distL="0" distR="0">
+            <wp:extent cx="6152515" cy="4614386"/>
+            <wp:effectExtent l="19050" t="0" r="635" b="0"/>
+            <wp:docPr id="11" name="Рисунок 11" descr="D:\Documents\breakout\wiki\images\desdoc\boom_voyage.jpg"/>
+            <wp:cNvGraphicFramePr>
+              <a:graphicFrameLocks xmlns:a="http://schemas.openxmlformats.org/drawingml/2006/main" noChangeAspect="1"/>
+            </wp:cNvGraphicFramePr>
+            <a:graphic xmlns:a="http://schemas.openxmlformats.org/drawingml/2006/main">
+              <a:graphicData uri="http://schemas.openxmlformats.org/drawingml/2006/picture">
+                <pic:pic xmlns:pic="http://schemas.openxmlformats.org/drawingml/2006/picture">
+                  <pic:nvPicPr>
+                    <pic:cNvPr id="0" name="Picture 11" descr="D:\Documents\breakout\wiki\images\desdoc\boom_voyage.jpg"/>
                     <pic:cNvPicPr>
                       <a:picLocks noChangeAspect="1" noChangeArrowheads="1"/>
                     </pic:cNvPicPr>
@@ -3775,7 +3746,250 @@
                   <pic:spPr bwMode="auto">
                     <a:xfrm>
                       <a:off x="0" y="0"/>
-                      <a:ext cx="5676900" cy="4572000"/>
+                      <a:ext cx="6152515" cy="4614386"/>
+                    </a:xfrm>
+                    <a:prstGeom prst="rect">
+                      <a:avLst/>
+                    </a:prstGeom>
+                    <a:noFill/>
+                    <a:ln w="9525">
+                      <a:noFill/>
+                      <a:miter lim="800000"/>
+                      <a:headEnd/>
+                      <a:tailEnd/>
+                    </a:ln>
+                  </pic:spPr>
+                </pic:pic>
+              </a:graphicData>
+            </a:graphic>
+          </wp:inline>
+        </w:drawing>
+      </w:r>
+    </w:p>
+    <w:p>
+      <w:pPr>
+        <w:rPr>
+          <w:b/>
+        </w:rPr>
+      </w:pPr>
+    </w:p>
+    <w:p>
+      <w:pPr>
+        <w:rPr>
+          <w:b/>
+        </w:rPr>
+      </w:pPr>
+      <w:r>
+        <w:rPr>
+          <w:b/>
+          <w:noProof/>
+        </w:rPr>
+        <w:lastRenderedPageBreak/>
+        <w:drawing>
+          <wp:inline distT="0" distB="0" distL="0" distR="0">
+            <wp:extent cx="6152515" cy="4614386"/>
+            <wp:effectExtent l="19050" t="0" r="635" b="0"/>
+            <wp:docPr id="12" name="Рисунок 12" descr="D:\Documents\breakout\wiki\images\desdoc\boom_voyage_1.jpg"/>
+            <wp:cNvGraphicFramePr>
+              <a:graphicFrameLocks xmlns:a="http://schemas.openxmlformats.org/drawingml/2006/main" noChangeAspect="1"/>
+            </wp:cNvGraphicFramePr>
+            <a:graphic xmlns:a="http://schemas.openxmlformats.org/drawingml/2006/main">
+              <a:graphicData uri="http://schemas.openxmlformats.org/drawingml/2006/picture">
+                <pic:pic xmlns:pic="http://schemas.openxmlformats.org/drawingml/2006/picture">
+                  <pic:nvPicPr>
+                    <pic:cNvPr id="0" name="Picture 12" descr="D:\Documents\breakout\wiki\images\desdoc\boom_voyage_1.jpg"/>
+                    <pic:cNvPicPr>
+                      <a:picLocks noChangeAspect="1" noChangeArrowheads="1"/>
+                    </pic:cNvPicPr>
+                  </pic:nvPicPr>
+                  <pic:blipFill>
+                    <a:blip r:embed="rId19"/>
+                    <a:srcRect/>
+                    <a:stretch>
+                      <a:fillRect/>
+                    </a:stretch>
+                  </pic:blipFill>
+                  <pic:spPr bwMode="auto">
+                    <a:xfrm>
+                      <a:off x="0" y="0"/>
+                      <a:ext cx="6152515" cy="4614386"/>
+                    </a:xfrm>
+                    <a:prstGeom prst="rect">
+                      <a:avLst/>
+                    </a:prstGeom>
+                    <a:noFill/>
+                    <a:ln w="9525">
+                      <a:noFill/>
+                      <a:miter lim="800000"/>
+                      <a:headEnd/>
+                      <a:tailEnd/>
+                    </a:ln>
+                  </pic:spPr>
+                </pic:pic>
+              </a:graphicData>
+            </a:graphic>
+          </wp:inline>
+        </w:drawing>
+      </w:r>
+    </w:p>
+    <w:p>
+      <w:pPr>
+        <w:rPr>
+          <w:b/>
+        </w:rPr>
+      </w:pPr>
+      <w:r>
+        <w:rPr>
+          <w:b/>
+          <w:noProof/>
+        </w:rPr>
+        <w:lastRenderedPageBreak/>
+        <w:drawing>
+          <wp:inline distT="0" distB="0" distL="0" distR="0">
+            <wp:extent cx="6200775" cy="4650581"/>
+            <wp:effectExtent l="19050" t="0" r="9525" b="0"/>
+            <wp:docPr id="8" name="Рисунок 8" descr="D:\Documents\breakout\wiki\images\desdoc\boom_voyage_2.jpg"/>
+            <wp:cNvGraphicFramePr>
+              <a:graphicFrameLocks xmlns:a="http://schemas.openxmlformats.org/drawingml/2006/main" noChangeAspect="1"/>
+            </wp:cNvGraphicFramePr>
+            <a:graphic xmlns:a="http://schemas.openxmlformats.org/drawingml/2006/main">
+              <a:graphicData uri="http://schemas.openxmlformats.org/drawingml/2006/picture">
+                <pic:pic xmlns:pic="http://schemas.openxmlformats.org/drawingml/2006/picture">
+                  <pic:nvPicPr>
+                    <pic:cNvPr id="0" name="Picture 8" descr="D:\Documents\breakout\wiki\images\desdoc\boom_voyage_2.jpg"/>
+                    <pic:cNvPicPr>
+                      <a:picLocks noChangeAspect="1" noChangeArrowheads="1"/>
+                    </pic:cNvPicPr>
+                  </pic:nvPicPr>
+                  <pic:blipFill>
+                    <a:blip r:embed="rId20"/>
+                    <a:srcRect/>
+                    <a:stretch>
+                      <a:fillRect/>
+                    </a:stretch>
+                  </pic:blipFill>
+                  <pic:spPr bwMode="auto">
+                    <a:xfrm>
+                      <a:off x="0" y="0"/>
+                      <a:ext cx="6200775" cy="4650581"/>
+                    </a:xfrm>
+                    <a:prstGeom prst="rect">
+                      <a:avLst/>
+                    </a:prstGeom>
+                    <a:noFill/>
+                    <a:ln w="9525">
+                      <a:noFill/>
+                      <a:miter lim="800000"/>
+                      <a:headEnd/>
+                      <a:tailEnd/>
+                    </a:ln>
+                  </pic:spPr>
+                </pic:pic>
+              </a:graphicData>
+            </a:graphic>
+          </wp:inline>
+        </w:drawing>
+      </w:r>
+    </w:p>
+    <w:p>
+      <w:pPr>
+        <w:rPr>
+          <w:b/>
+        </w:rPr>
+      </w:pPr>
+      <w:r>
+        <w:rPr>
+          <w:b/>
+          <w:noProof/>
+        </w:rPr>
+        <w:lastRenderedPageBreak/>
+        <w:drawing>
+          <wp:inline distT="0" distB="0" distL="0" distR="0">
+            <wp:extent cx="6200775" cy="4650581"/>
+            <wp:effectExtent l="19050" t="0" r="9525" b="0"/>
+            <wp:docPr id="9" name="Рисунок 9" descr="D:\Documents\breakout\wiki\images\desdoc\boom_voyage_3.jpg"/>
+            <wp:cNvGraphicFramePr>
+              <a:graphicFrameLocks xmlns:a="http://schemas.openxmlformats.org/drawingml/2006/main" noChangeAspect="1"/>
+            </wp:cNvGraphicFramePr>
+            <a:graphic xmlns:a="http://schemas.openxmlformats.org/drawingml/2006/main">
+              <a:graphicData uri="http://schemas.openxmlformats.org/drawingml/2006/picture">
+                <pic:pic xmlns:pic="http://schemas.openxmlformats.org/drawingml/2006/picture">
+                  <pic:nvPicPr>
+                    <pic:cNvPr id="0" name="Picture 9" descr="D:\Documents\breakout\wiki\images\desdoc\boom_voyage_3.jpg"/>
+                    <pic:cNvPicPr>
+                      <a:picLocks noChangeAspect="1" noChangeArrowheads="1"/>
+                    </pic:cNvPicPr>
+                  </pic:nvPicPr>
+                  <pic:blipFill>
+                    <a:blip r:embed="rId21"/>
+                    <a:srcRect/>
+                    <a:stretch>
+                      <a:fillRect/>
+                    </a:stretch>
+                  </pic:blipFill>
+                  <pic:spPr bwMode="auto">
+                    <a:xfrm>
+                      <a:off x="0" y="0"/>
+                      <a:ext cx="6200775" cy="4650581"/>
+                    </a:xfrm>
+                    <a:prstGeom prst="rect">
+                      <a:avLst/>
+                    </a:prstGeom>
+                    <a:noFill/>
+                    <a:ln w="9525">
+                      <a:noFill/>
+                      <a:miter lim="800000"/>
+                      <a:headEnd/>
+                      <a:tailEnd/>
+                    </a:ln>
+                  </pic:spPr>
+                </pic:pic>
+              </a:graphicData>
+            </a:graphic>
+          </wp:inline>
+        </w:drawing>
+      </w:r>
+    </w:p>
+    <w:p>
+      <w:pPr>
+        <w:rPr>
+          <w:b/>
+        </w:rPr>
+      </w:pPr>
+      <w:r>
+        <w:rPr>
+          <w:b/>
+          <w:noProof/>
+        </w:rPr>
+        <w:lastRenderedPageBreak/>
+        <w:drawing>
+          <wp:inline distT="0" distB="0" distL="0" distR="0">
+            <wp:extent cx="6200775" cy="4650581"/>
+            <wp:effectExtent l="19050" t="0" r="9525" b="0"/>
+            <wp:docPr id="10" name="Рисунок 10" descr="D:\Documents\breakout\wiki\images\desdoc\boom_voyage_4.jpg"/>
+            <wp:cNvGraphicFramePr>
+              <a:graphicFrameLocks xmlns:a="http://schemas.openxmlformats.org/drawingml/2006/main" noChangeAspect="1"/>
+            </wp:cNvGraphicFramePr>
+            <a:graphic xmlns:a="http://schemas.openxmlformats.org/drawingml/2006/main">
+              <a:graphicData uri="http://schemas.openxmlformats.org/drawingml/2006/picture">
+                <pic:pic xmlns:pic="http://schemas.openxmlformats.org/drawingml/2006/picture">
+                  <pic:nvPicPr>
+                    <pic:cNvPr id="0" name="Picture 10" descr="D:\Documents\breakout\wiki\images\desdoc\boom_voyage_4.jpg"/>
+                    <pic:cNvPicPr>
+                      <a:picLocks noChangeAspect="1" noChangeArrowheads="1"/>
+                    </pic:cNvPicPr>
+                  </pic:nvPicPr>
+                  <pic:blipFill>
+                    <a:blip r:embed="rId22"/>
+                    <a:srcRect/>
+                    <a:stretch>
+                      <a:fillRect/>
+                    </a:stretch>
+                  </pic:blipFill>
+                  <pic:spPr bwMode="auto">
+                    <a:xfrm>
+                      <a:off x="0" y="0"/>
+                      <a:ext cx="6200775" cy="4650581"/>
                     </a:xfrm>
                     <a:prstGeom prst="rect">
                       <a:avLst/>
@@ -4662,9 +4876,9 @@
             <o:lock v:ext="edit" aspectratio="t"/>
           </v:shapetype>
           <v:shape id="_x0000_i1026" type="#_x0000_t75" style="width:229.5pt;height:201pt" o:ole="">
-            <v:imagedata r:id="rId19" o:title=""/>
+            <v:imagedata r:id="rId23" o:title=""/>
           </v:shape>
-          <o:OLEObject Type="Embed" ProgID="Visio.Drawing.11" ShapeID="_x0000_i1026" DrawAspect="Content" ObjectID="_1330771988" r:id="rId20"/>
+          <o:OLEObject Type="Embed" ProgID="Visio.Drawing.11" ShapeID="_x0000_i1026" DrawAspect="Content" ObjectID="_1330971524" r:id="rId24"/>
         </w:object>
       </w:r>
     </w:p>
@@ -4728,9 +4942,9 @@
       <w:r>
         <w:object w:dxaOrig="7141" w:dyaOrig="5213">
           <v:shape id="_x0000_i1027" type="#_x0000_t75" style="width:357pt;height:261pt" o:ole="">
-            <v:imagedata r:id="rId21" o:title=""/>
+            <v:imagedata r:id="rId25" o:title=""/>
           </v:shape>
-          <o:OLEObject Type="Embed" ProgID="Visio.Drawing.11" ShapeID="_x0000_i1027" DrawAspect="Content" ObjectID="_1330771989" r:id="rId22"/>
+          <o:OLEObject Type="Embed" ProgID="Visio.Drawing.11" ShapeID="_x0000_i1027" DrawAspect="Content" ObjectID="_1330971525" r:id="rId26"/>
         </w:object>
       </w:r>
     </w:p>
@@ -4978,9 +5192,9 @@
       <w:r>
         <w:object w:dxaOrig="9410" w:dyaOrig="4591">
           <v:shape id="_x0000_i1028" type="#_x0000_t75" style="width:470.25pt;height:229.5pt" o:ole="">
-            <v:imagedata r:id="rId23" o:title=""/>
+            <v:imagedata r:id="rId27" o:title=""/>
           </v:shape>
-          <o:OLEObject Type="Embed" ProgID="Visio.Drawing.11" ShapeID="_x0000_i1028" DrawAspect="Content" ObjectID="_1330771990" r:id="rId24"/>
+          <o:OLEObject Type="Embed" ProgID="Visio.Drawing.11" ShapeID="_x0000_i1028" DrawAspect="Content" ObjectID="_1330971526" r:id="rId28"/>
         </w:object>
       </w:r>
     </w:p>
@@ -5049,9 +5263,9 @@
       <w:r>
         <w:object w:dxaOrig="9145" w:dyaOrig="4600">
           <v:shape id="_x0000_i1029" type="#_x0000_t75" style="width:457.5pt;height:230.25pt" o:ole="">
-            <v:imagedata r:id="rId25" o:title=""/>
+            <v:imagedata r:id="rId29" o:title=""/>
           </v:shape>
-          <o:OLEObject Type="Embed" ProgID="Visio.Drawing.11" ShapeID="_x0000_i1029" DrawAspect="Content" ObjectID="_1330771991" r:id="rId26"/>
+          <o:OLEObject Type="Embed" ProgID="Visio.Drawing.11" ShapeID="_x0000_i1029" DrawAspect="Content" ObjectID="_1330971527" r:id="rId30"/>
         </w:object>
       </w:r>
     </w:p>

</xml_diff>

<commit_message>
[+] New types of bonuses (sticky paddle and bottom wall). [+] Bonuses can be addictive (time can be accumulated)
git-svn-id: https://stones-of-history.googlecode.com/svn/trunk@28 b0254ced-330c-0dec-da0f-e037925fdce8
</commit_message>
<xml_diff>
--- a/docs/desdoc_en.docx
+++ b/docs/desdoc_en.docx
@@ -2900,262 +2900,472 @@
         </w:rPr>
         <w:t>(</w:t>
       </w:r>
-      <w:hyperlink r:id="rId9" w:history="1">
-        <w:r>
-          <w:rPr>
-            <w:rStyle w:val="a4"/>
-          </w:rPr>
-          <w:t>http</w:t>
-        </w:r>
-        <w:r>
-          <w:rPr>
-            <w:rStyle w:val="a4"/>
-            <w:lang w:val="uk-UA"/>
-          </w:rPr>
-          <w:t>://</w:t>
-        </w:r>
-        <w:r>
-          <w:rPr>
-            <w:rStyle w:val="a4"/>
-          </w:rPr>
-          <w:t>games</w:t>
-        </w:r>
-        <w:r>
-          <w:rPr>
-            <w:rStyle w:val="a4"/>
-            <w:lang w:val="uk-UA"/>
-          </w:rPr>
-          <w:t>.</w:t>
-        </w:r>
-        <w:r>
-          <w:rPr>
-            <w:rStyle w:val="a4"/>
-          </w:rPr>
-          <w:t>skunkstudios</w:t>
-        </w:r>
-        <w:r>
-          <w:rPr>
-            <w:rStyle w:val="a4"/>
-            <w:lang w:val="uk-UA"/>
-          </w:rPr>
-          <w:t>.</w:t>
-        </w:r>
-        <w:r>
-          <w:rPr>
-            <w:rStyle w:val="a4"/>
-          </w:rPr>
-          <w:t>com</w:t>
-        </w:r>
-        <w:r>
-          <w:rPr>
-            <w:rStyle w:val="a4"/>
-            <w:lang w:val="uk-UA"/>
-          </w:rPr>
-          <w:t>/</w:t>
-        </w:r>
-        <w:r>
-          <w:rPr>
-            <w:rStyle w:val="a4"/>
-          </w:rPr>
-          <w:t>games</w:t>
-        </w:r>
-        <w:r>
-          <w:rPr>
-            <w:rStyle w:val="a4"/>
-            <w:lang w:val="uk-UA"/>
-          </w:rPr>
-          <w:t>/</w:t>
-        </w:r>
-        <w:r>
-          <w:rPr>
-            <w:rStyle w:val="a4"/>
-          </w:rPr>
-          <w:t>bricksofatlantis</w:t>
-        </w:r>
-        <w:r>
-          <w:rPr>
-            <w:rStyle w:val="a4"/>
-            <w:lang w:val="uk-UA"/>
-          </w:rPr>
-          <w:t>/</w:t>
-        </w:r>
-      </w:hyperlink>
+      <w:r>
+        <w:fldChar w:fldCharType="begin"/>
+      </w:r>
+      <w:r>
+        <w:instrText>HYPERLINK</w:instrText>
+      </w:r>
+      <w:r>
+        <w:rPr>
+          <w:lang w:val="uk-UA"/>
+        </w:rPr>
+        <w:instrText xml:space="preserve"> "</w:instrText>
+      </w:r>
+      <w:r>
+        <w:instrText>http</w:instrText>
+      </w:r>
+      <w:r>
+        <w:rPr>
+          <w:lang w:val="uk-UA"/>
+        </w:rPr>
+        <w:instrText>://</w:instrText>
+      </w:r>
+      <w:r>
+        <w:instrText>games</w:instrText>
+      </w:r>
+      <w:r>
+        <w:rPr>
+          <w:lang w:val="uk-UA"/>
+        </w:rPr>
+        <w:instrText>.</w:instrText>
+      </w:r>
+      <w:r>
+        <w:instrText>skunkstudios</w:instrText>
+      </w:r>
+      <w:r>
+        <w:rPr>
+          <w:lang w:val="uk-UA"/>
+        </w:rPr>
+        <w:instrText>.</w:instrText>
+      </w:r>
+      <w:r>
+        <w:instrText>com</w:instrText>
+      </w:r>
+      <w:r>
+        <w:rPr>
+          <w:lang w:val="uk-UA"/>
+        </w:rPr>
+        <w:instrText>/</w:instrText>
+      </w:r>
+      <w:r>
+        <w:instrText>games</w:instrText>
+      </w:r>
+      <w:r>
+        <w:rPr>
+          <w:lang w:val="uk-UA"/>
+        </w:rPr>
+        <w:instrText>/</w:instrText>
+      </w:r>
+      <w:r>
+        <w:instrText>bricksofatlantis</w:instrText>
+      </w:r>
+      <w:r>
+        <w:rPr>
+          <w:lang w:val="uk-UA"/>
+        </w:rPr>
+        <w:instrText>/"</w:instrText>
+      </w:r>
+      <w:r>
+        <w:fldChar w:fldCharType="separate"/>
+      </w:r>
+      <w:r>
+        <w:rPr>
+          <w:rStyle w:val="a4"/>
+        </w:rPr>
+        <w:t>http</w:t>
+      </w:r>
+      <w:r>
+        <w:rPr>
+          <w:rStyle w:val="a4"/>
+          <w:lang w:val="uk-UA"/>
+        </w:rPr>
+        <w:t>://</w:t>
+      </w:r>
+      <w:r>
+        <w:rPr>
+          <w:rStyle w:val="a4"/>
+        </w:rPr>
+        <w:t>games</w:t>
+      </w:r>
+      <w:r>
+        <w:rPr>
+          <w:rStyle w:val="a4"/>
+          <w:lang w:val="uk-UA"/>
+        </w:rPr>
+        <w:t>.</w:t>
+      </w:r>
+      <w:r>
+        <w:rPr>
+          <w:rStyle w:val="a4"/>
+        </w:rPr>
+        <w:t>skunkstudios</w:t>
+      </w:r>
+      <w:r>
+        <w:rPr>
+          <w:rStyle w:val="a4"/>
+          <w:lang w:val="uk-UA"/>
+        </w:rPr>
+        <w:t>.</w:t>
+      </w:r>
+      <w:r>
+        <w:rPr>
+          <w:rStyle w:val="a4"/>
+        </w:rPr>
+        <w:t>com</w:t>
+      </w:r>
+      <w:r>
+        <w:rPr>
+          <w:rStyle w:val="a4"/>
+          <w:lang w:val="uk-UA"/>
+        </w:rPr>
+        <w:t>/</w:t>
+      </w:r>
+      <w:r>
+        <w:rPr>
+          <w:rStyle w:val="a4"/>
+        </w:rPr>
+        <w:t>games</w:t>
+      </w:r>
+      <w:r>
+        <w:rPr>
+          <w:rStyle w:val="a4"/>
+          <w:lang w:val="uk-UA"/>
+        </w:rPr>
+        <w:t>/</w:t>
+      </w:r>
+      <w:r>
+        <w:rPr>
+          <w:rStyle w:val="a4"/>
+        </w:rPr>
+        <w:t>bricksofatlantis</w:t>
+      </w:r>
+      <w:r>
+        <w:rPr>
+          <w:rStyle w:val="a4"/>
+          <w:lang w:val="uk-UA"/>
+        </w:rPr>
+        <w:t>/</w:t>
+      </w:r>
+      <w:r>
+        <w:fldChar w:fldCharType="end"/>
+      </w:r>
       <w:r>
         <w:rPr>
           <w:lang w:val="uk-UA"/>
         </w:rPr>
         <w:t xml:space="preserve">, </w:t>
       </w:r>
-      <w:hyperlink r:id="rId10" w:history="1">
-        <w:r>
-          <w:rPr>
-            <w:rStyle w:val="a4"/>
-          </w:rPr>
-          <w:t>http</w:t>
-        </w:r>
-        <w:r>
-          <w:rPr>
-            <w:rStyle w:val="a4"/>
-            <w:lang w:val="uk-UA"/>
-          </w:rPr>
-          <w:t>://</w:t>
-        </w:r>
-        <w:r>
-          <w:rPr>
-            <w:rStyle w:val="a4"/>
-          </w:rPr>
-          <w:t>games</w:t>
-        </w:r>
-        <w:r>
-          <w:rPr>
-            <w:rStyle w:val="a4"/>
-            <w:lang w:val="uk-UA"/>
-          </w:rPr>
-          <w:t>.</w:t>
-        </w:r>
-        <w:r>
-          <w:rPr>
-            <w:rStyle w:val="a4"/>
-          </w:rPr>
-          <w:t>skunkstudios</w:t>
-        </w:r>
-        <w:r>
-          <w:rPr>
-            <w:rStyle w:val="a4"/>
-            <w:lang w:val="uk-UA"/>
-          </w:rPr>
-          <w:t>.</w:t>
-        </w:r>
-        <w:r>
-          <w:rPr>
-            <w:rStyle w:val="a4"/>
-          </w:rPr>
-          <w:t>com</w:t>
-        </w:r>
-        <w:r>
-          <w:rPr>
-            <w:rStyle w:val="a4"/>
-            <w:lang w:val="uk-UA"/>
-          </w:rPr>
-          <w:t>/</w:t>
-        </w:r>
-        <w:r>
-          <w:rPr>
-            <w:rStyle w:val="a4"/>
-          </w:rPr>
-          <w:t>games</w:t>
-        </w:r>
-        <w:r>
-          <w:rPr>
-            <w:rStyle w:val="a4"/>
-            <w:lang w:val="uk-UA"/>
-          </w:rPr>
-          <w:t>/</w:t>
-        </w:r>
-        <w:r>
-          <w:rPr>
-            <w:rStyle w:val="a4"/>
-          </w:rPr>
-          <w:t>bricksofcamelot</w:t>
-        </w:r>
-        <w:r>
-          <w:rPr>
-            <w:rStyle w:val="a4"/>
-            <w:lang w:val="uk-UA"/>
-          </w:rPr>
-          <w:t>/</w:t>
-        </w:r>
-      </w:hyperlink>
+      <w:r>
+        <w:fldChar w:fldCharType="begin"/>
+      </w:r>
+      <w:r>
+        <w:instrText>HYPERLINK</w:instrText>
+      </w:r>
+      <w:r>
+        <w:rPr>
+          <w:lang w:val="uk-UA"/>
+        </w:rPr>
+        <w:instrText xml:space="preserve"> "</w:instrText>
+      </w:r>
+      <w:r>
+        <w:instrText>http</w:instrText>
+      </w:r>
+      <w:r>
+        <w:rPr>
+          <w:lang w:val="uk-UA"/>
+        </w:rPr>
+        <w:instrText>://</w:instrText>
+      </w:r>
+      <w:r>
+        <w:instrText>games</w:instrText>
+      </w:r>
+      <w:r>
+        <w:rPr>
+          <w:lang w:val="uk-UA"/>
+        </w:rPr>
+        <w:instrText>.</w:instrText>
+      </w:r>
+      <w:r>
+        <w:instrText>skunkstudios</w:instrText>
+      </w:r>
+      <w:r>
+        <w:rPr>
+          <w:lang w:val="uk-UA"/>
+        </w:rPr>
+        <w:instrText>.</w:instrText>
+      </w:r>
+      <w:r>
+        <w:instrText>com</w:instrText>
+      </w:r>
+      <w:r>
+        <w:rPr>
+          <w:lang w:val="uk-UA"/>
+        </w:rPr>
+        <w:instrText>/</w:instrText>
+      </w:r>
+      <w:r>
+        <w:instrText>games</w:instrText>
+      </w:r>
+      <w:r>
+        <w:rPr>
+          <w:lang w:val="uk-UA"/>
+        </w:rPr>
+        <w:instrText>/</w:instrText>
+      </w:r>
+      <w:r>
+        <w:instrText>bricksofcamelot</w:instrText>
+      </w:r>
+      <w:r>
+        <w:rPr>
+          <w:lang w:val="uk-UA"/>
+        </w:rPr>
+        <w:instrText>/"</w:instrText>
+      </w:r>
+      <w:r>
+        <w:fldChar w:fldCharType="separate"/>
+      </w:r>
+      <w:r>
+        <w:rPr>
+          <w:rStyle w:val="a4"/>
+        </w:rPr>
+        <w:t>http</w:t>
+      </w:r>
+      <w:r>
+        <w:rPr>
+          <w:rStyle w:val="a4"/>
+          <w:lang w:val="uk-UA"/>
+        </w:rPr>
+        <w:t>://</w:t>
+      </w:r>
+      <w:r>
+        <w:rPr>
+          <w:rStyle w:val="a4"/>
+        </w:rPr>
+        <w:t>games</w:t>
+      </w:r>
+      <w:r>
+        <w:rPr>
+          <w:rStyle w:val="a4"/>
+          <w:lang w:val="uk-UA"/>
+        </w:rPr>
+        <w:t>.</w:t>
+      </w:r>
+      <w:r>
+        <w:rPr>
+          <w:rStyle w:val="a4"/>
+        </w:rPr>
+        <w:t>skunkstudios</w:t>
+      </w:r>
+      <w:r>
+        <w:rPr>
+          <w:rStyle w:val="a4"/>
+          <w:lang w:val="uk-UA"/>
+        </w:rPr>
+        <w:t>.</w:t>
+      </w:r>
+      <w:r>
+        <w:rPr>
+          <w:rStyle w:val="a4"/>
+        </w:rPr>
+        <w:t>com</w:t>
+      </w:r>
+      <w:r>
+        <w:rPr>
+          <w:rStyle w:val="a4"/>
+          <w:lang w:val="uk-UA"/>
+        </w:rPr>
+        <w:t>/</w:t>
+      </w:r>
+      <w:r>
+        <w:rPr>
+          <w:rStyle w:val="a4"/>
+        </w:rPr>
+        <w:t>games</w:t>
+      </w:r>
+      <w:r>
+        <w:rPr>
+          <w:rStyle w:val="a4"/>
+          <w:lang w:val="uk-UA"/>
+        </w:rPr>
+        <w:t>/</w:t>
+      </w:r>
+      <w:r>
+        <w:rPr>
+          <w:rStyle w:val="a4"/>
+        </w:rPr>
+        <w:t>bricksofcamelot</w:t>
+      </w:r>
+      <w:r>
+        <w:rPr>
+          <w:rStyle w:val="a4"/>
+          <w:lang w:val="uk-UA"/>
+        </w:rPr>
+        <w:t>/</w:t>
+      </w:r>
+      <w:r>
+        <w:fldChar w:fldCharType="end"/>
+      </w:r>
       <w:r>
         <w:rPr>
           <w:lang w:val="uk-UA"/>
         </w:rPr>
         <w:t xml:space="preserve">, </w:t>
       </w:r>
-      <w:hyperlink r:id="rId11" w:history="1">
-        <w:r>
-          <w:rPr>
-            <w:rStyle w:val="a4"/>
-          </w:rPr>
-          <w:t>http</w:t>
-        </w:r>
-        <w:r>
-          <w:rPr>
-            <w:rStyle w:val="a4"/>
-            <w:lang w:val="uk-UA"/>
-          </w:rPr>
-          <w:t>://</w:t>
-        </w:r>
-        <w:r>
-          <w:rPr>
-            <w:rStyle w:val="a4"/>
-          </w:rPr>
-          <w:t>games</w:t>
-        </w:r>
-        <w:r>
-          <w:rPr>
-            <w:rStyle w:val="a4"/>
-            <w:lang w:val="uk-UA"/>
-          </w:rPr>
-          <w:t>.</w:t>
-        </w:r>
-        <w:proofErr w:type="spellStart"/>
-        <w:r>
-          <w:rPr>
-            <w:rStyle w:val="a4"/>
-          </w:rPr>
-          <w:t>skunkstudios</w:t>
-        </w:r>
-        <w:proofErr w:type="spellEnd"/>
-        <w:r>
-          <w:rPr>
-            <w:rStyle w:val="a4"/>
-            <w:lang w:val="uk-UA"/>
-          </w:rPr>
-          <w:t>.</w:t>
-        </w:r>
-        <w:r>
-          <w:rPr>
-            <w:rStyle w:val="a4"/>
-          </w:rPr>
-          <w:t>com</w:t>
-        </w:r>
-        <w:r>
-          <w:rPr>
-            <w:rStyle w:val="a4"/>
-            <w:lang w:val="uk-UA"/>
-          </w:rPr>
-          <w:t>/</w:t>
-        </w:r>
-        <w:r>
-          <w:rPr>
-            <w:rStyle w:val="a4"/>
-          </w:rPr>
-          <w:t>games</w:t>
-        </w:r>
-        <w:r>
-          <w:rPr>
-            <w:rStyle w:val="a4"/>
-            <w:lang w:val="uk-UA"/>
-          </w:rPr>
-          <w:t>/</w:t>
-        </w:r>
-        <w:proofErr w:type="spellStart"/>
-        <w:r>
-          <w:rPr>
-            <w:rStyle w:val="a4"/>
-          </w:rPr>
-          <w:t>bricksofegypt</w:t>
-        </w:r>
-        <w:proofErr w:type="spellEnd"/>
-        <w:r>
-          <w:rPr>
-            <w:rStyle w:val="a4"/>
-            <w:lang w:val="uk-UA"/>
-          </w:rPr>
-          <w:t>/</w:t>
-        </w:r>
-      </w:hyperlink>
+      <w:r>
+        <w:fldChar w:fldCharType="begin"/>
+      </w:r>
+      <w:r>
+        <w:instrText>HYPERLINK</w:instrText>
+      </w:r>
+      <w:r>
+        <w:rPr>
+          <w:lang w:val="uk-UA"/>
+        </w:rPr>
+        <w:instrText xml:space="preserve"> "</w:instrText>
+      </w:r>
+      <w:r>
+        <w:instrText>http</w:instrText>
+      </w:r>
+      <w:r>
+        <w:rPr>
+          <w:lang w:val="uk-UA"/>
+        </w:rPr>
+        <w:instrText>://</w:instrText>
+      </w:r>
+      <w:r>
+        <w:instrText>games</w:instrText>
+      </w:r>
+      <w:r>
+        <w:rPr>
+          <w:lang w:val="uk-UA"/>
+        </w:rPr>
+        <w:instrText>.</w:instrText>
+      </w:r>
+      <w:r>
+        <w:instrText>skunkstudios</w:instrText>
+      </w:r>
+      <w:r>
+        <w:rPr>
+          <w:lang w:val="uk-UA"/>
+        </w:rPr>
+        <w:instrText>.</w:instrText>
+      </w:r>
+      <w:r>
+        <w:instrText>com</w:instrText>
+      </w:r>
+      <w:r>
+        <w:rPr>
+          <w:lang w:val="uk-UA"/>
+        </w:rPr>
+        <w:instrText>/</w:instrText>
+      </w:r>
+      <w:r>
+        <w:instrText>games</w:instrText>
+      </w:r>
+      <w:r>
+        <w:rPr>
+          <w:lang w:val="uk-UA"/>
+        </w:rPr>
+        <w:instrText>/</w:instrText>
+      </w:r>
+      <w:r>
+        <w:instrText>bricksofegypt</w:instrText>
+      </w:r>
+      <w:r>
+        <w:rPr>
+          <w:lang w:val="uk-UA"/>
+        </w:rPr>
+        <w:instrText>/"</w:instrText>
+      </w:r>
+      <w:r>
+        <w:fldChar w:fldCharType="separate"/>
+      </w:r>
+      <w:r>
+        <w:rPr>
+          <w:rStyle w:val="a4"/>
+        </w:rPr>
+        <w:t>http</w:t>
+      </w:r>
+      <w:r>
+        <w:rPr>
+          <w:rStyle w:val="a4"/>
+          <w:lang w:val="uk-UA"/>
+        </w:rPr>
+        <w:t>://</w:t>
+      </w:r>
+      <w:r>
+        <w:rPr>
+          <w:rStyle w:val="a4"/>
+        </w:rPr>
+        <w:t>games</w:t>
+      </w:r>
+      <w:r>
+        <w:rPr>
+          <w:rStyle w:val="a4"/>
+          <w:lang w:val="uk-UA"/>
+        </w:rPr>
+        <w:t>.</w:t>
+      </w:r>
+      <w:proofErr w:type="spellStart"/>
+      <w:r>
+        <w:rPr>
+          <w:rStyle w:val="a4"/>
+        </w:rPr>
+        <w:t>skunkstudios</w:t>
+      </w:r>
+      <w:proofErr w:type="spellEnd"/>
+      <w:r>
+        <w:rPr>
+          <w:rStyle w:val="a4"/>
+          <w:lang w:val="uk-UA"/>
+        </w:rPr>
+        <w:t>.</w:t>
+      </w:r>
+      <w:r>
+        <w:rPr>
+          <w:rStyle w:val="a4"/>
+        </w:rPr>
+        <w:t>com</w:t>
+      </w:r>
+      <w:r>
+        <w:rPr>
+          <w:rStyle w:val="a4"/>
+          <w:lang w:val="uk-UA"/>
+        </w:rPr>
+        <w:t>/</w:t>
+      </w:r>
+      <w:r>
+        <w:rPr>
+          <w:rStyle w:val="a4"/>
+        </w:rPr>
+        <w:t>games</w:t>
+      </w:r>
+      <w:r>
+        <w:rPr>
+          <w:rStyle w:val="a4"/>
+          <w:lang w:val="uk-UA"/>
+        </w:rPr>
+        <w:t>/</w:t>
+      </w:r>
+      <w:proofErr w:type="spellStart"/>
+      <w:r>
+        <w:rPr>
+          <w:rStyle w:val="a4"/>
+        </w:rPr>
+        <w:t>bricksofegypt</w:t>
+      </w:r>
+      <w:proofErr w:type="spellEnd"/>
+      <w:r>
+        <w:rPr>
+          <w:rStyle w:val="a4"/>
+          <w:lang w:val="uk-UA"/>
+        </w:rPr>
+        <w:t>/</w:t>
+      </w:r>
+      <w:r>
+        <w:fldChar w:fldCharType="end"/>
+      </w:r>
       <w:r>
         <w:rPr>
           <w:lang w:val="uk-UA"/>
@@ -3192,7 +3402,7 @@
                     </pic:cNvPicPr>
                   </pic:nvPicPr>
                   <pic:blipFill>
-                    <a:blip r:embed="rId12"/>
+                    <a:blip r:embed="rId9"/>
                     <a:srcRect/>
                     <a:stretch>
                       <a:fillRect/>
@@ -3245,7 +3455,7 @@
                     </pic:cNvPicPr>
                   </pic:nvPicPr>
                   <pic:blipFill>
-                    <a:blip r:embed="rId13"/>
+                    <a:blip r:embed="rId10"/>
                     <a:srcRect/>
                     <a:stretch>
                       <a:fillRect/>
@@ -3298,7 +3508,7 @@
                     </pic:cNvPicPr>
                   </pic:nvPicPr>
                   <pic:blipFill>
-                    <a:blip r:embed="rId14"/>
+                    <a:blip r:embed="rId11"/>
                     <a:srcRect/>
                     <a:stretch>
                       <a:fillRect/>
@@ -3468,7 +3678,7 @@
         </w:rPr>
         <w:t>(</w:t>
       </w:r>
-      <w:hyperlink r:id="rId15" w:history="1">
+      <w:hyperlink r:id="rId12" w:history="1">
         <w:r>
           <w:rPr>
             <w:rStyle w:val="a4"/>
@@ -3580,7 +3790,7 @@
                     </pic:cNvPicPr>
                   </pic:nvPicPr>
                   <pic:blipFill>
-                    <a:blip r:embed="rId16"/>
+                    <a:blip r:embed="rId13"/>
                     <a:srcRect/>
                     <a:stretch>
                       <a:fillRect/>
@@ -3640,7 +3850,7 @@
                     </pic:cNvPicPr>
                   </pic:nvPicPr>
                   <pic:blipFill>
-                    <a:blip r:embed="rId17"/>
+                    <a:blip r:embed="rId14"/>
                     <a:srcRect/>
                     <a:stretch>
                       <a:fillRect/>
@@ -3737,7 +3947,7 @@
                     </pic:cNvPicPr>
                   </pic:nvPicPr>
                   <pic:blipFill>
-                    <a:blip r:embed="rId18"/>
+                    <a:blip r:embed="rId15"/>
                     <a:srcRect/>
                     <a:stretch>
                       <a:fillRect/>
@@ -3803,7 +4013,7 @@
                     </pic:cNvPicPr>
                   </pic:nvPicPr>
                   <pic:blipFill>
-                    <a:blip r:embed="rId19"/>
+                    <a:blip r:embed="rId16"/>
                     <a:srcRect/>
                     <a:stretch>
                       <a:fillRect/>
@@ -3862,7 +4072,7 @@
                     </pic:cNvPicPr>
                   </pic:nvPicPr>
                   <pic:blipFill>
-                    <a:blip r:embed="rId20"/>
+                    <a:blip r:embed="rId17"/>
                     <a:srcRect/>
                     <a:stretch>
                       <a:fillRect/>
@@ -3921,7 +4131,7 @@
                     </pic:cNvPicPr>
                   </pic:nvPicPr>
                   <pic:blipFill>
-                    <a:blip r:embed="rId21"/>
+                    <a:blip r:embed="rId18"/>
                     <a:srcRect/>
                     <a:stretch>
                       <a:fillRect/>
@@ -3980,7 +4190,7 @@
                     </pic:cNvPicPr>
                   </pic:nvPicPr>
                   <pic:blipFill>
-                    <a:blip r:embed="rId22"/>
+                    <a:blip r:embed="rId19"/>
                     <a:srcRect/>
                     <a:stretch>
                       <a:fillRect/>
@@ -4876,9 +5086,9 @@
             <o:lock v:ext="edit" aspectratio="t"/>
           </v:shapetype>
           <v:shape id="_x0000_i1026" type="#_x0000_t75" style="width:229.5pt;height:201pt" o:ole="">
-            <v:imagedata r:id="rId23" o:title=""/>
+            <v:imagedata r:id="rId20" o:title=""/>
           </v:shape>
-          <o:OLEObject Type="Embed" ProgID="Visio.Drawing.11" ShapeID="_x0000_i1026" DrawAspect="Content" ObjectID="_1330971524" r:id="rId24"/>
+          <o:OLEObject Type="Embed" ProgID="Visio.Drawing.11" ShapeID="_x0000_i1026" DrawAspect="Content" ObjectID="_1331220721" r:id="rId21"/>
         </w:object>
       </w:r>
     </w:p>
@@ -4942,9 +5152,9 @@
       <w:r>
         <w:object w:dxaOrig="7141" w:dyaOrig="5213">
           <v:shape id="_x0000_i1027" type="#_x0000_t75" style="width:357pt;height:261pt" o:ole="">
-            <v:imagedata r:id="rId25" o:title=""/>
+            <v:imagedata r:id="rId22" o:title=""/>
           </v:shape>
-          <o:OLEObject Type="Embed" ProgID="Visio.Drawing.11" ShapeID="_x0000_i1027" DrawAspect="Content" ObjectID="_1330971525" r:id="rId26"/>
+          <o:OLEObject Type="Embed" ProgID="Visio.Drawing.11" ShapeID="_x0000_i1027" DrawAspect="Content" ObjectID="_1331220722" r:id="rId23"/>
         </w:object>
       </w:r>
     </w:p>
@@ -5192,9 +5402,9 @@
       <w:r>
         <w:object w:dxaOrig="9410" w:dyaOrig="4591">
           <v:shape id="_x0000_i1028" type="#_x0000_t75" style="width:470.25pt;height:229.5pt" o:ole="">
-            <v:imagedata r:id="rId27" o:title=""/>
+            <v:imagedata r:id="rId24" o:title=""/>
           </v:shape>
-          <o:OLEObject Type="Embed" ProgID="Visio.Drawing.11" ShapeID="_x0000_i1028" DrawAspect="Content" ObjectID="_1330971526" r:id="rId28"/>
+          <o:OLEObject Type="Embed" ProgID="Visio.Drawing.11" ShapeID="_x0000_i1028" DrawAspect="Content" ObjectID="_1331220723" r:id="rId25"/>
         </w:object>
       </w:r>
     </w:p>
@@ -5263,9 +5473,9 @@
       <w:r>
         <w:object w:dxaOrig="9145" w:dyaOrig="4600">
           <v:shape id="_x0000_i1029" type="#_x0000_t75" style="width:457.5pt;height:230.25pt" o:ole="">
-            <v:imagedata r:id="rId29" o:title=""/>
+            <v:imagedata r:id="rId26" o:title=""/>
           </v:shape>
-          <o:OLEObject Type="Embed" ProgID="Visio.Drawing.11" ShapeID="_x0000_i1029" DrawAspect="Content" ObjectID="_1330971527" r:id="rId30"/>
+          <o:OLEObject Type="Embed" ProgID="Visio.Drawing.11" ShapeID="_x0000_i1029" DrawAspect="Content" ObjectID="_1331220724" r:id="rId27"/>
         </w:object>
       </w:r>
     </w:p>
@@ -5773,7 +5983,7 @@
         <w:t xml:space="preserve"> (</w:t>
       </w:r>
       <w:r>
-        <w:t>new temporary wall is created under behind the paddle)</w:t>
+        <w:t>new temporary wall is created under the paddle)</w:t>
       </w:r>
     </w:p>
     <w:p>

</xml_diff>